<commit_message>
add 7, 8 prog labs, clean up
</commit_message>
<xml_diff>
--- a/Semester-2/Программирование (15)/Отчёты/Лабораторная 6.docx
+++ b/Semester-2/Программирование (15)/Отчёты/Лабораторная 6.docx
@@ -1,6 +1,6 @@
 
 <file path=word/document.xml><?xml version="1.0" encoding="utf-8"?>
-<w:document xmlns:wpc="http://schemas.microsoft.com/office/word/2010/wordprocessingCanvas" xmlns:cx="http://schemas.microsoft.com/office/drawing/2014/chartex" xmlns:cx1="http://schemas.microsoft.com/office/drawing/2015/9/8/chartex" xmlns:cx2="http://schemas.microsoft.com/office/drawing/2015/10/21/chartex" xmlns:cx3="http://schemas.microsoft.com/office/drawing/2016/5/9/chartex" xmlns:cx4="http://schemas.microsoft.com/office/drawing/2016/5/10/chartex" xmlns:cx5="http://schemas.microsoft.com/office/drawing/2016/5/11/chartex" xmlns:cx6="http://schemas.microsoft.com/office/drawing/2016/5/12/chartex" xmlns:cx7="http://schemas.microsoft.com/office/drawing/2016/5/13/chartex" xmlns:cx8="http://schemas.microsoft.com/office/drawing/2016/5/14/chartex" xmlns:mc="http://schemas.openxmlformats.org/markup-compatibility/2006" xmlns:aink="http://schemas.microsoft.com/office/drawing/2016/ink" xmlns:am3d="http://schemas.microsoft.com/office/drawing/2017/model3d" xmlns:o="urn:schemas-microsoft-com:office:office" xmlns:oel="http://schemas.microsoft.com/office/2019/extlst" xmlns:r="http://schemas.openxmlformats.org/officeDocument/2006/relationships" xmlns:m="http://schemas.openxmlformats.org/officeDocument/2006/math" xmlns:v="urn:schemas-microsoft-com:vml" xmlns:wp14="http://schemas.microsoft.com/office/word/2010/wordprocessingDrawing" xmlns:wp="http://schemas.openxmlformats.org/drawingml/2006/wordprocessingDrawing" xmlns:w10="urn:schemas-microsoft-com:office:word" xmlns:w="http://schemas.openxmlformats.org/wordprocessingml/2006/main" xmlns:w14="http://schemas.microsoft.com/office/word/2010/wordml" xmlns:w15="http://schemas.microsoft.com/office/word/2012/wordml" xmlns:w16cex="http://schemas.microsoft.com/office/word/2018/wordml/cex" xmlns:w16cid="http://schemas.microsoft.com/office/word/2016/wordml/cid" xmlns:w16="http://schemas.microsoft.com/office/word/2018/wordml" xmlns:w16sdtdh="http://schemas.microsoft.com/office/word/2020/wordml/sdtdatahash" xmlns:w16se="http://schemas.microsoft.com/office/word/2015/wordml/symex" xmlns:wpg="http://schemas.microsoft.com/office/word/2010/wordprocessingGroup" xmlns:wpi="http://schemas.microsoft.com/office/word/2010/wordprocessingInk" xmlns:wne="http://schemas.microsoft.com/office/word/2006/wordml" xmlns:wps="http://schemas.microsoft.com/office/word/2010/wordprocessingShape" mc:Ignorable="w14 w15 w16se w16cid w16 w16cex w16sdtdh wp14">
+<w:document xmlns:wpc="http://schemas.microsoft.com/office/word/2010/wordprocessingCanvas" xmlns:cx="http://schemas.microsoft.com/office/drawing/2014/chartex" xmlns:cx1="http://schemas.microsoft.com/office/drawing/2015/9/8/chartex" xmlns:cx2="http://schemas.microsoft.com/office/drawing/2015/10/21/chartex" xmlns:cx3="http://schemas.microsoft.com/office/drawing/2016/5/9/chartex" xmlns:cx4="http://schemas.microsoft.com/office/drawing/2016/5/10/chartex" xmlns:cx5="http://schemas.microsoft.com/office/drawing/2016/5/11/chartex" xmlns:cx6="http://schemas.microsoft.com/office/drawing/2016/5/12/chartex" xmlns:cx7="http://schemas.microsoft.com/office/drawing/2016/5/13/chartex" xmlns:cx8="http://schemas.microsoft.com/office/drawing/2016/5/14/chartex" xmlns:mc="http://schemas.openxmlformats.org/markup-compatibility/2006" xmlns:aink="http://schemas.microsoft.com/office/drawing/2016/ink" xmlns:am3d="http://schemas.microsoft.com/office/drawing/2017/model3d" xmlns:o="urn:schemas-microsoft-com:office:office" xmlns:r="http://schemas.openxmlformats.org/officeDocument/2006/relationships" xmlns:m="http://schemas.openxmlformats.org/officeDocument/2006/math" xmlns:v="urn:schemas-microsoft-com:vml" xmlns:wp14="http://schemas.microsoft.com/office/word/2010/wordprocessingDrawing" xmlns:wp="http://schemas.openxmlformats.org/drawingml/2006/wordprocessingDrawing" xmlns:w10="urn:schemas-microsoft-com:office:word" xmlns:w="http://schemas.openxmlformats.org/wordprocessingml/2006/main" xmlns:w14="http://schemas.microsoft.com/office/word/2010/wordml" xmlns:w15="http://schemas.microsoft.com/office/word/2012/wordml" xmlns:w16cex="http://schemas.microsoft.com/office/word/2018/wordml/cex" xmlns:w16cid="http://schemas.microsoft.com/office/word/2016/wordml/cid" xmlns:w16="http://schemas.microsoft.com/office/word/2018/wordml" xmlns:w16sdtdh="http://schemas.microsoft.com/office/word/2020/wordml/sdtdatahash" xmlns:w16se="http://schemas.microsoft.com/office/word/2015/wordml/symex" xmlns:wpg="http://schemas.microsoft.com/office/word/2010/wordprocessingGroup" xmlns:wpi="http://schemas.microsoft.com/office/word/2010/wordprocessingInk" xmlns:wne="http://schemas.microsoft.com/office/word/2006/wordml" xmlns:wps="http://schemas.microsoft.com/office/word/2010/wordprocessingShape" mc:Ignorable="w14 w15 w16se w16cid w16 w16cex w16sdtdh wp14">
   <w:body>
     <w:p>
       <w:pPr>
@@ -845,7 +845,6 @@
           <w:rFonts w:ascii="Times New Roman" w:eastAsia="Times New Roman" w:hAnsi="Times New Roman" w:cs="Times New Roman"/>
           <w:sz w:val="28"/>
           <w:szCs w:val="28"/>
-          <w:lang w:val="en-US"/>
         </w:rPr>
         <w:t>,-2,-1,0</w:t>
       </w:r>
@@ -941,7 +940,6 @@
           <w:rFonts w:ascii="Times New Roman" w:eastAsia="Times New Roman" w:hAnsi="Times New Roman" w:cs="Times New Roman"/>
           <w:sz w:val="28"/>
           <w:szCs w:val="28"/>
-          <w:lang w:val="en-US"/>
         </w:rPr>
         <w:t>,-1,-2,-3</w:t>
       </w:r>
@@ -1190,7 +1188,6 @@
           <w:rFonts w:ascii="Times New Roman" w:eastAsia="Times New Roman" w:hAnsi="Times New Roman" w:cs="Times New Roman"/>
           <w:sz w:val="28"/>
           <w:szCs w:val="28"/>
-          <w:lang w:val="en-US"/>
         </w:rPr>
         <w:t>,-2,-1,0,2,3</w:t>
       </w:r>
@@ -2957,7 +2954,6 @@
           <w:rFonts w:ascii="Times New Roman" w:eastAsia="Times New Roman" w:hAnsi="Times New Roman" w:cs="Times New Roman"/>
           <w:sz w:val="28"/>
           <w:szCs w:val="28"/>
-          <w:lang w:val="en-US"/>
         </w:rPr>
         <w:t>;1,2;6,7;0,1;0,46</w:t>
       </w:r>
@@ -3042,7 +3038,6 @@
           <w:rFonts w:ascii="Times New Roman" w:eastAsia="Times New Roman" w:hAnsi="Times New Roman" w:cs="Times New Roman"/>
           <w:sz w:val="28"/>
           <w:szCs w:val="28"/>
-          <w:lang w:val="en-US"/>
         </w:rPr>
         <w:t>,16,3,15,1,14,15</w:t>
       </w:r>
@@ -3269,6 +3264,7 @@
       <w:r>
         <w:rPr>
           <w:rFonts w:ascii="Times New Roman" w:eastAsia="Times New Roman" w:hAnsi="Times New Roman" w:cs="Times New Roman"/>
+          <w:noProof/>
           <w:sz w:val="24"/>
           <w:szCs w:val="24"/>
           <w:lang w:val="en-US"/>
@@ -3313,6 +3309,7 @@
       <w:r>
         <w:rPr>
           <w:rFonts w:ascii="Times New Roman" w:eastAsia="Times New Roman" w:hAnsi="Times New Roman" w:cs="Times New Roman"/>
+          <w:noProof/>
           <w:sz w:val="24"/>
           <w:szCs w:val="24"/>
           <w:lang w:val="en-US"/>
@@ -3362,7 +3359,6 @@
           <w:rFonts w:ascii="Times New Roman" w:eastAsia="Times New Roman" w:hAnsi="Times New Roman" w:cs="Times New Roman"/>
           <w:sz w:val="24"/>
           <w:szCs w:val="24"/>
-          <w:lang w:val="en-US"/>
         </w:rPr>
       </w:pPr>
       <w:r>
@@ -5603,7 +5599,6 @@
           <w:rFonts w:ascii="Times New Roman" w:hAnsi="Times New Roman" w:cs="Times New Roman"/>
           <w:sz w:val="28"/>
           <w:szCs w:val="28"/>
-          <w:lang w:val="en-US"/>
         </w:rPr>
         <w:t>;1;2;3;4</w:t>
       </w:r>
@@ -5672,7 +5667,6 @@
           <w:rFonts w:ascii="Times New Roman" w:hAnsi="Times New Roman" w:cs="Times New Roman"/>
           <w:sz w:val="28"/>
           <w:szCs w:val="28"/>
-          <w:lang w:val="en-US"/>
         </w:rPr>
         <w:t>;5;8;1;9</w:t>
       </w:r>
@@ -5844,7 +5838,6 @@
           <w:rFonts w:ascii="Times New Roman" w:hAnsi="Times New Roman" w:cs="Times New Roman"/>
           <w:sz w:val="28"/>
           <w:szCs w:val="28"/>
-          <w:lang w:val="en-US"/>
         </w:rPr>
         <w:t>;-1;-2;-3;-4</w:t>
       </w:r>
@@ -5913,7 +5906,6 @@
           <w:rFonts w:ascii="Times New Roman" w:hAnsi="Times New Roman" w:cs="Times New Roman"/>
           <w:sz w:val="28"/>
           <w:szCs w:val="28"/>
-          <w:lang w:val="en-US"/>
         </w:rPr>
         <w:t>;2;3;6;4</w:t>
       </w:r>
@@ -5970,6 +5962,7 @@
       <w:r>
         <w:rPr>
           <w:rFonts w:ascii="Times New Roman" w:hAnsi="Times New Roman" w:cs="Times New Roman"/>
+          <w:noProof/>
         </w:rPr>
         <w:drawing>
           <wp:inline distT="0" distB="0" distL="0" distR="0" wp14:anchorId="4CDC11E6" wp14:editId="5605F061">
@@ -6010,6 +6003,7 @@
       <w:r>
         <w:rPr>
           <w:rFonts w:ascii="Times New Roman" w:hAnsi="Times New Roman" w:cs="Times New Roman"/>
+          <w:noProof/>
         </w:rPr>
         <w:drawing>
           <wp:inline distT="0" distB="0" distL="0" distR="0" wp14:anchorId="3D707B79" wp14:editId="20BAA0D0">
@@ -8128,10 +8122,10 @@
           <w:szCs w:val="18"/>
         </w:rPr>
         <w:drawing>
-          <wp:inline distT="0" distB="0" distL="0" distR="0" wp14:anchorId="49B34BAF" wp14:editId="53D2C0BD">
-            <wp:extent cx="3325906" cy="4283986"/>
+          <wp:inline distT="0" distB="0" distL="0" distR="0" wp14:anchorId="7F684079" wp14:editId="1C2E1C8D">
+            <wp:extent cx="3370521" cy="4344739"/>
             <wp:effectExtent l="0" t="0" r="1905" b="0"/>
-            <wp:docPr id="1614167737" name="Рисунок 4"/>
+            <wp:docPr id="1" name="Рисунок 1"/>
             <wp:cNvGraphicFramePr>
               <a:graphicFrameLocks xmlns:a="http://schemas.openxmlformats.org/drawingml/2006/main" noChangeAspect="1"/>
             </wp:cNvGraphicFramePr>
@@ -8139,8 +8133,10 @@
               <a:graphicData uri="http://schemas.openxmlformats.org/drawingml/2006/picture">
                 <pic:pic xmlns:pic="http://schemas.openxmlformats.org/drawingml/2006/picture">
                   <pic:nvPicPr>
-                    <pic:cNvPr id="1614167737" name="Рисунок 1614167737"/>
-                    <pic:cNvPicPr/>
+                    <pic:cNvPr id="0" name="Picture 1"/>
+                    <pic:cNvPicPr>
+                      <a:picLocks noChangeAspect="1" noChangeArrowheads="1"/>
+                    </pic:cNvPicPr>
                   </pic:nvPicPr>
                   <pic:blipFill>
                     <a:blip r:embed="rId17">
@@ -8150,18 +8146,23 @@
                         </a:ext>
                       </a:extLst>
                     </a:blip>
+                    <a:srcRect/>
                     <a:stretch>
                       <a:fillRect/>
                     </a:stretch>
                   </pic:blipFill>
-                  <pic:spPr>
+                  <pic:spPr bwMode="auto">
                     <a:xfrm>
                       <a:off x="0" y="0"/>
-                      <a:ext cx="3332894" cy="4292987"/>
+                      <a:ext cx="3379381" cy="4356159"/>
                     </a:xfrm>
                     <a:prstGeom prst="rect">
                       <a:avLst/>
                     </a:prstGeom>
+                    <a:noFill/>
+                    <a:ln>
+                      <a:noFill/>
+                    </a:ln>
                   </pic:spPr>
                 </pic:pic>
               </a:graphicData>
@@ -8202,7 +8203,7 @@
 </file>
 
 <file path=word/endnotes.xml><?xml version="1.0" encoding="utf-8"?>
-<w:endnotes xmlns:wpc="http://schemas.microsoft.com/office/word/2010/wordprocessingCanvas" xmlns:cx="http://schemas.microsoft.com/office/drawing/2014/chartex" xmlns:cx1="http://schemas.microsoft.com/office/drawing/2015/9/8/chartex" xmlns:cx2="http://schemas.microsoft.com/office/drawing/2015/10/21/chartex" xmlns:cx3="http://schemas.microsoft.com/office/drawing/2016/5/9/chartex" xmlns:cx4="http://schemas.microsoft.com/office/drawing/2016/5/10/chartex" xmlns:cx5="http://schemas.microsoft.com/office/drawing/2016/5/11/chartex" xmlns:cx6="http://schemas.microsoft.com/office/drawing/2016/5/12/chartex" xmlns:cx7="http://schemas.microsoft.com/office/drawing/2016/5/13/chartex" xmlns:cx8="http://schemas.microsoft.com/office/drawing/2016/5/14/chartex" xmlns:mc="http://schemas.openxmlformats.org/markup-compatibility/2006" xmlns:aink="http://schemas.microsoft.com/office/drawing/2016/ink" xmlns:am3d="http://schemas.microsoft.com/office/drawing/2017/model3d" xmlns:o="urn:schemas-microsoft-com:office:office" xmlns:oel="http://schemas.microsoft.com/office/2019/extlst" xmlns:r="http://schemas.openxmlformats.org/officeDocument/2006/relationships" xmlns:m="http://schemas.openxmlformats.org/officeDocument/2006/math" xmlns:v="urn:schemas-microsoft-com:vml" xmlns:wp14="http://schemas.microsoft.com/office/word/2010/wordprocessingDrawing" xmlns:wp="http://schemas.openxmlformats.org/drawingml/2006/wordprocessingDrawing" xmlns:w10="urn:schemas-microsoft-com:office:word" xmlns:w="http://schemas.openxmlformats.org/wordprocessingml/2006/main" xmlns:w14="http://schemas.microsoft.com/office/word/2010/wordml" xmlns:w15="http://schemas.microsoft.com/office/word/2012/wordml" xmlns:w16cex="http://schemas.microsoft.com/office/word/2018/wordml/cex" xmlns:w16cid="http://schemas.microsoft.com/office/word/2016/wordml/cid" xmlns:w16="http://schemas.microsoft.com/office/word/2018/wordml" xmlns:w16sdtdh="http://schemas.microsoft.com/office/word/2020/wordml/sdtdatahash" xmlns:w16se="http://schemas.microsoft.com/office/word/2015/wordml/symex" xmlns:wpg="http://schemas.microsoft.com/office/word/2010/wordprocessingGroup" xmlns:wpi="http://schemas.microsoft.com/office/word/2010/wordprocessingInk" xmlns:wne="http://schemas.microsoft.com/office/word/2006/wordml" xmlns:wps="http://schemas.microsoft.com/office/word/2010/wordprocessingShape" mc:Ignorable="w14 w15 w16se w16cid w16 w16cex w16sdtdh wp14">
+<w:endnotes xmlns:wpc="http://schemas.microsoft.com/office/word/2010/wordprocessingCanvas" xmlns:cx="http://schemas.microsoft.com/office/drawing/2014/chartex" xmlns:cx1="http://schemas.microsoft.com/office/drawing/2015/9/8/chartex" xmlns:cx2="http://schemas.microsoft.com/office/drawing/2015/10/21/chartex" xmlns:cx3="http://schemas.microsoft.com/office/drawing/2016/5/9/chartex" xmlns:cx4="http://schemas.microsoft.com/office/drawing/2016/5/10/chartex" xmlns:cx5="http://schemas.microsoft.com/office/drawing/2016/5/11/chartex" xmlns:cx6="http://schemas.microsoft.com/office/drawing/2016/5/12/chartex" xmlns:cx7="http://schemas.microsoft.com/office/drawing/2016/5/13/chartex" xmlns:cx8="http://schemas.microsoft.com/office/drawing/2016/5/14/chartex" xmlns:mc="http://schemas.openxmlformats.org/markup-compatibility/2006" xmlns:aink="http://schemas.microsoft.com/office/drawing/2016/ink" xmlns:am3d="http://schemas.microsoft.com/office/drawing/2017/model3d" xmlns:o="urn:schemas-microsoft-com:office:office" xmlns:r="http://schemas.openxmlformats.org/officeDocument/2006/relationships" xmlns:m="http://schemas.openxmlformats.org/officeDocument/2006/math" xmlns:v="urn:schemas-microsoft-com:vml" xmlns:wp14="http://schemas.microsoft.com/office/word/2010/wordprocessingDrawing" xmlns:wp="http://schemas.openxmlformats.org/drawingml/2006/wordprocessingDrawing" xmlns:w10="urn:schemas-microsoft-com:office:word" xmlns:w="http://schemas.openxmlformats.org/wordprocessingml/2006/main" xmlns:w14="http://schemas.microsoft.com/office/word/2010/wordml" xmlns:w15="http://schemas.microsoft.com/office/word/2012/wordml" xmlns:w16cex="http://schemas.microsoft.com/office/word/2018/wordml/cex" xmlns:w16cid="http://schemas.microsoft.com/office/word/2016/wordml/cid" xmlns:w16="http://schemas.microsoft.com/office/word/2018/wordml" xmlns:w16sdtdh="http://schemas.microsoft.com/office/word/2020/wordml/sdtdatahash" xmlns:w16se="http://schemas.microsoft.com/office/word/2015/wordml/symex" xmlns:wpg="http://schemas.microsoft.com/office/word/2010/wordprocessingGroup" xmlns:wpi="http://schemas.microsoft.com/office/word/2010/wordprocessingInk" xmlns:wne="http://schemas.microsoft.com/office/word/2006/wordml" xmlns:wps="http://schemas.microsoft.com/office/word/2010/wordprocessingShape" mc:Ignorable="w14 w15 w16se w16cid w16 w16cex w16sdtdh wp14">
   <w:endnote w:type="separator" w:id="-1">
     <w:p>
       <w:pPr>
@@ -8227,7 +8228,7 @@
 </file>
 
 <file path=word/footer1.xml><?xml version="1.0" encoding="utf-8"?>
-<w:ftr xmlns:wpc="http://schemas.microsoft.com/office/word/2010/wordprocessingCanvas" xmlns:cx="http://schemas.microsoft.com/office/drawing/2014/chartex" xmlns:cx1="http://schemas.microsoft.com/office/drawing/2015/9/8/chartex" xmlns:cx2="http://schemas.microsoft.com/office/drawing/2015/10/21/chartex" xmlns:cx3="http://schemas.microsoft.com/office/drawing/2016/5/9/chartex" xmlns:cx4="http://schemas.microsoft.com/office/drawing/2016/5/10/chartex" xmlns:cx5="http://schemas.microsoft.com/office/drawing/2016/5/11/chartex" xmlns:cx6="http://schemas.microsoft.com/office/drawing/2016/5/12/chartex" xmlns:cx7="http://schemas.microsoft.com/office/drawing/2016/5/13/chartex" xmlns:cx8="http://schemas.microsoft.com/office/drawing/2016/5/14/chartex" xmlns:mc="http://schemas.openxmlformats.org/markup-compatibility/2006" xmlns:aink="http://schemas.microsoft.com/office/drawing/2016/ink" xmlns:am3d="http://schemas.microsoft.com/office/drawing/2017/model3d" xmlns:o="urn:schemas-microsoft-com:office:office" xmlns:oel="http://schemas.microsoft.com/office/2019/extlst" xmlns:r="http://schemas.openxmlformats.org/officeDocument/2006/relationships" xmlns:m="http://schemas.openxmlformats.org/officeDocument/2006/math" xmlns:v="urn:schemas-microsoft-com:vml" xmlns:wp14="http://schemas.microsoft.com/office/word/2010/wordprocessingDrawing" xmlns:wp="http://schemas.openxmlformats.org/drawingml/2006/wordprocessingDrawing" xmlns:w10="urn:schemas-microsoft-com:office:word" xmlns:w="http://schemas.openxmlformats.org/wordprocessingml/2006/main" xmlns:w14="http://schemas.microsoft.com/office/word/2010/wordml" xmlns:w15="http://schemas.microsoft.com/office/word/2012/wordml" xmlns:w16cex="http://schemas.microsoft.com/office/word/2018/wordml/cex" xmlns:w16cid="http://schemas.microsoft.com/office/word/2016/wordml/cid" xmlns:w16="http://schemas.microsoft.com/office/word/2018/wordml" xmlns:w16sdtdh="http://schemas.microsoft.com/office/word/2020/wordml/sdtdatahash" xmlns:w16se="http://schemas.microsoft.com/office/word/2015/wordml/symex" xmlns:wpg="http://schemas.microsoft.com/office/word/2010/wordprocessingGroup" xmlns:wpi="http://schemas.microsoft.com/office/word/2010/wordprocessingInk" xmlns:wne="http://schemas.microsoft.com/office/word/2006/wordml" xmlns:wps="http://schemas.microsoft.com/office/word/2010/wordprocessingShape" mc:Ignorable="w14 w15 w16se w16cid w16 w16cex w16sdtdh wp14">
+<w:ftr xmlns:wpc="http://schemas.microsoft.com/office/word/2010/wordprocessingCanvas" xmlns:cx="http://schemas.microsoft.com/office/drawing/2014/chartex" xmlns:cx1="http://schemas.microsoft.com/office/drawing/2015/9/8/chartex" xmlns:cx2="http://schemas.microsoft.com/office/drawing/2015/10/21/chartex" xmlns:cx3="http://schemas.microsoft.com/office/drawing/2016/5/9/chartex" xmlns:cx4="http://schemas.microsoft.com/office/drawing/2016/5/10/chartex" xmlns:cx5="http://schemas.microsoft.com/office/drawing/2016/5/11/chartex" xmlns:cx6="http://schemas.microsoft.com/office/drawing/2016/5/12/chartex" xmlns:cx7="http://schemas.microsoft.com/office/drawing/2016/5/13/chartex" xmlns:cx8="http://schemas.microsoft.com/office/drawing/2016/5/14/chartex" xmlns:mc="http://schemas.openxmlformats.org/markup-compatibility/2006" xmlns:aink="http://schemas.microsoft.com/office/drawing/2016/ink" xmlns:am3d="http://schemas.microsoft.com/office/drawing/2017/model3d" xmlns:o="urn:schemas-microsoft-com:office:office" xmlns:r="http://schemas.openxmlformats.org/officeDocument/2006/relationships" xmlns:m="http://schemas.openxmlformats.org/officeDocument/2006/math" xmlns:v="urn:schemas-microsoft-com:vml" xmlns:wp14="http://schemas.microsoft.com/office/word/2010/wordprocessingDrawing" xmlns:wp="http://schemas.openxmlformats.org/drawingml/2006/wordprocessingDrawing" xmlns:w10="urn:schemas-microsoft-com:office:word" xmlns:w="http://schemas.openxmlformats.org/wordprocessingml/2006/main" xmlns:w14="http://schemas.microsoft.com/office/word/2010/wordml" xmlns:w15="http://schemas.microsoft.com/office/word/2012/wordml" xmlns:w16cex="http://schemas.microsoft.com/office/word/2018/wordml/cex" xmlns:w16cid="http://schemas.microsoft.com/office/word/2016/wordml/cid" xmlns:w16="http://schemas.microsoft.com/office/word/2018/wordml" xmlns:w16sdtdh="http://schemas.microsoft.com/office/word/2020/wordml/sdtdatahash" xmlns:w16se="http://schemas.microsoft.com/office/word/2015/wordml/symex" xmlns:wpg="http://schemas.microsoft.com/office/word/2010/wordprocessingGroup" xmlns:wpi="http://schemas.microsoft.com/office/word/2010/wordprocessingInk" xmlns:wne="http://schemas.microsoft.com/office/word/2006/wordml" xmlns:wps="http://schemas.microsoft.com/office/word/2010/wordprocessingShape" mc:Ignorable="w14 w15 w16se w16cid w16 w16cex w16sdtdh wp14">
   <w:sdt>
     <w:sdtPr>
       <w:rPr>
@@ -8239,6 +8240,11 @@
         <w:docPartUnique/>
       </w:docPartObj>
     </w:sdtPr>
+    <w:sdtEndPr>
+      <w:rPr>
+        <w:rStyle w:val="aa"/>
+      </w:rPr>
+    </w:sdtEndPr>
     <w:sdtContent>
       <w:p>
         <w:pPr>
@@ -8278,7 +8284,7 @@
 </file>
 
 <file path=word/footer2.xml><?xml version="1.0" encoding="utf-8"?>
-<w:ftr xmlns:wpc="http://schemas.microsoft.com/office/word/2010/wordprocessingCanvas" xmlns:cx="http://schemas.microsoft.com/office/drawing/2014/chartex" xmlns:cx1="http://schemas.microsoft.com/office/drawing/2015/9/8/chartex" xmlns:cx2="http://schemas.microsoft.com/office/drawing/2015/10/21/chartex" xmlns:cx3="http://schemas.microsoft.com/office/drawing/2016/5/9/chartex" xmlns:cx4="http://schemas.microsoft.com/office/drawing/2016/5/10/chartex" xmlns:cx5="http://schemas.microsoft.com/office/drawing/2016/5/11/chartex" xmlns:cx6="http://schemas.microsoft.com/office/drawing/2016/5/12/chartex" xmlns:cx7="http://schemas.microsoft.com/office/drawing/2016/5/13/chartex" xmlns:cx8="http://schemas.microsoft.com/office/drawing/2016/5/14/chartex" xmlns:mc="http://schemas.openxmlformats.org/markup-compatibility/2006" xmlns:aink="http://schemas.microsoft.com/office/drawing/2016/ink" xmlns:am3d="http://schemas.microsoft.com/office/drawing/2017/model3d" xmlns:o="urn:schemas-microsoft-com:office:office" xmlns:oel="http://schemas.microsoft.com/office/2019/extlst" xmlns:r="http://schemas.openxmlformats.org/officeDocument/2006/relationships" xmlns:m="http://schemas.openxmlformats.org/officeDocument/2006/math" xmlns:v="urn:schemas-microsoft-com:vml" xmlns:wp14="http://schemas.microsoft.com/office/word/2010/wordprocessingDrawing" xmlns:wp="http://schemas.openxmlformats.org/drawingml/2006/wordprocessingDrawing" xmlns:w10="urn:schemas-microsoft-com:office:word" xmlns:w="http://schemas.openxmlformats.org/wordprocessingml/2006/main" xmlns:w14="http://schemas.microsoft.com/office/word/2010/wordml" xmlns:w15="http://schemas.microsoft.com/office/word/2012/wordml" xmlns:w16cex="http://schemas.microsoft.com/office/word/2018/wordml/cex" xmlns:w16cid="http://schemas.microsoft.com/office/word/2016/wordml/cid" xmlns:w16="http://schemas.microsoft.com/office/word/2018/wordml" xmlns:w16sdtdh="http://schemas.microsoft.com/office/word/2020/wordml/sdtdatahash" xmlns:w16se="http://schemas.microsoft.com/office/word/2015/wordml/symex" xmlns:wpg="http://schemas.microsoft.com/office/word/2010/wordprocessingGroup" xmlns:wpi="http://schemas.microsoft.com/office/word/2010/wordprocessingInk" xmlns:wne="http://schemas.microsoft.com/office/word/2006/wordml" xmlns:wps="http://schemas.microsoft.com/office/word/2010/wordprocessingShape" mc:Ignorable="w14 w15 w16se w16cid w16 w16cex w16sdtdh wp14">
+<w:ftr xmlns:wpc="http://schemas.microsoft.com/office/word/2010/wordprocessingCanvas" xmlns:cx="http://schemas.microsoft.com/office/drawing/2014/chartex" xmlns:cx1="http://schemas.microsoft.com/office/drawing/2015/9/8/chartex" xmlns:cx2="http://schemas.microsoft.com/office/drawing/2015/10/21/chartex" xmlns:cx3="http://schemas.microsoft.com/office/drawing/2016/5/9/chartex" xmlns:cx4="http://schemas.microsoft.com/office/drawing/2016/5/10/chartex" xmlns:cx5="http://schemas.microsoft.com/office/drawing/2016/5/11/chartex" xmlns:cx6="http://schemas.microsoft.com/office/drawing/2016/5/12/chartex" xmlns:cx7="http://schemas.microsoft.com/office/drawing/2016/5/13/chartex" xmlns:cx8="http://schemas.microsoft.com/office/drawing/2016/5/14/chartex" xmlns:mc="http://schemas.openxmlformats.org/markup-compatibility/2006" xmlns:aink="http://schemas.microsoft.com/office/drawing/2016/ink" xmlns:am3d="http://schemas.microsoft.com/office/drawing/2017/model3d" xmlns:o="urn:schemas-microsoft-com:office:office" xmlns:r="http://schemas.openxmlformats.org/officeDocument/2006/relationships" xmlns:m="http://schemas.openxmlformats.org/officeDocument/2006/math" xmlns:v="urn:schemas-microsoft-com:vml" xmlns:wp14="http://schemas.microsoft.com/office/word/2010/wordprocessingDrawing" xmlns:wp="http://schemas.openxmlformats.org/drawingml/2006/wordprocessingDrawing" xmlns:w10="urn:schemas-microsoft-com:office:word" xmlns:w="http://schemas.openxmlformats.org/wordprocessingml/2006/main" xmlns:w14="http://schemas.microsoft.com/office/word/2010/wordml" xmlns:w15="http://schemas.microsoft.com/office/word/2012/wordml" xmlns:w16cex="http://schemas.microsoft.com/office/word/2018/wordml/cex" xmlns:w16cid="http://schemas.microsoft.com/office/word/2016/wordml/cid" xmlns:w16="http://schemas.microsoft.com/office/word/2018/wordml" xmlns:w16sdtdh="http://schemas.microsoft.com/office/word/2020/wordml/sdtdatahash" xmlns:w16se="http://schemas.microsoft.com/office/word/2015/wordml/symex" xmlns:wpg="http://schemas.microsoft.com/office/word/2010/wordprocessingGroup" xmlns:wpi="http://schemas.microsoft.com/office/word/2010/wordprocessingInk" xmlns:wne="http://schemas.microsoft.com/office/word/2006/wordml" xmlns:wps="http://schemas.microsoft.com/office/word/2010/wordprocessingShape" mc:Ignorable="w14 w15 w16se w16cid w16 w16cex w16sdtdh wp14">
   <w:sdt>
     <w:sdtPr>
       <w:rPr>
@@ -8290,6 +8296,11 @@
         <w:docPartUnique/>
       </w:docPartObj>
     </w:sdtPr>
+    <w:sdtEndPr>
+      <w:rPr>
+        <w:rStyle w:val="aa"/>
+      </w:rPr>
+    </w:sdtEndPr>
     <w:sdtContent>
       <w:p>
         <w:pPr>
@@ -8342,7 +8353,7 @@
 </file>
 
 <file path=word/footnotes.xml><?xml version="1.0" encoding="utf-8"?>
-<w:footnotes xmlns:wpc="http://schemas.microsoft.com/office/word/2010/wordprocessingCanvas" xmlns:cx="http://schemas.microsoft.com/office/drawing/2014/chartex" xmlns:cx1="http://schemas.microsoft.com/office/drawing/2015/9/8/chartex" xmlns:cx2="http://schemas.microsoft.com/office/drawing/2015/10/21/chartex" xmlns:cx3="http://schemas.microsoft.com/office/drawing/2016/5/9/chartex" xmlns:cx4="http://schemas.microsoft.com/office/drawing/2016/5/10/chartex" xmlns:cx5="http://schemas.microsoft.com/office/drawing/2016/5/11/chartex" xmlns:cx6="http://schemas.microsoft.com/office/drawing/2016/5/12/chartex" xmlns:cx7="http://schemas.microsoft.com/office/drawing/2016/5/13/chartex" xmlns:cx8="http://schemas.microsoft.com/office/drawing/2016/5/14/chartex" xmlns:mc="http://schemas.openxmlformats.org/markup-compatibility/2006" xmlns:aink="http://schemas.microsoft.com/office/drawing/2016/ink" xmlns:am3d="http://schemas.microsoft.com/office/drawing/2017/model3d" xmlns:o="urn:schemas-microsoft-com:office:office" xmlns:oel="http://schemas.microsoft.com/office/2019/extlst" xmlns:r="http://schemas.openxmlformats.org/officeDocument/2006/relationships" xmlns:m="http://schemas.openxmlformats.org/officeDocument/2006/math" xmlns:v="urn:schemas-microsoft-com:vml" xmlns:wp14="http://schemas.microsoft.com/office/word/2010/wordprocessingDrawing" xmlns:wp="http://schemas.openxmlformats.org/drawingml/2006/wordprocessingDrawing" xmlns:w10="urn:schemas-microsoft-com:office:word" xmlns:w="http://schemas.openxmlformats.org/wordprocessingml/2006/main" xmlns:w14="http://schemas.microsoft.com/office/word/2010/wordml" xmlns:w15="http://schemas.microsoft.com/office/word/2012/wordml" xmlns:w16cex="http://schemas.microsoft.com/office/word/2018/wordml/cex" xmlns:w16cid="http://schemas.microsoft.com/office/word/2016/wordml/cid" xmlns:w16="http://schemas.microsoft.com/office/word/2018/wordml" xmlns:w16sdtdh="http://schemas.microsoft.com/office/word/2020/wordml/sdtdatahash" xmlns:w16se="http://schemas.microsoft.com/office/word/2015/wordml/symex" xmlns:wpg="http://schemas.microsoft.com/office/word/2010/wordprocessingGroup" xmlns:wpi="http://schemas.microsoft.com/office/word/2010/wordprocessingInk" xmlns:wne="http://schemas.microsoft.com/office/word/2006/wordml" xmlns:wps="http://schemas.microsoft.com/office/word/2010/wordprocessingShape" mc:Ignorable="w14 w15 w16se w16cid w16 w16cex w16sdtdh wp14">
+<w:footnotes xmlns:wpc="http://schemas.microsoft.com/office/word/2010/wordprocessingCanvas" xmlns:cx="http://schemas.microsoft.com/office/drawing/2014/chartex" xmlns:cx1="http://schemas.microsoft.com/office/drawing/2015/9/8/chartex" xmlns:cx2="http://schemas.microsoft.com/office/drawing/2015/10/21/chartex" xmlns:cx3="http://schemas.microsoft.com/office/drawing/2016/5/9/chartex" xmlns:cx4="http://schemas.microsoft.com/office/drawing/2016/5/10/chartex" xmlns:cx5="http://schemas.microsoft.com/office/drawing/2016/5/11/chartex" xmlns:cx6="http://schemas.microsoft.com/office/drawing/2016/5/12/chartex" xmlns:cx7="http://schemas.microsoft.com/office/drawing/2016/5/13/chartex" xmlns:cx8="http://schemas.microsoft.com/office/drawing/2016/5/14/chartex" xmlns:mc="http://schemas.openxmlformats.org/markup-compatibility/2006" xmlns:aink="http://schemas.microsoft.com/office/drawing/2016/ink" xmlns:am3d="http://schemas.microsoft.com/office/drawing/2017/model3d" xmlns:o="urn:schemas-microsoft-com:office:office" xmlns:r="http://schemas.openxmlformats.org/officeDocument/2006/relationships" xmlns:m="http://schemas.openxmlformats.org/officeDocument/2006/math" xmlns:v="urn:schemas-microsoft-com:vml" xmlns:wp14="http://schemas.microsoft.com/office/word/2010/wordprocessingDrawing" xmlns:wp="http://schemas.openxmlformats.org/drawingml/2006/wordprocessingDrawing" xmlns:w10="urn:schemas-microsoft-com:office:word" xmlns:w="http://schemas.openxmlformats.org/wordprocessingml/2006/main" xmlns:w14="http://schemas.microsoft.com/office/word/2010/wordml" xmlns:w15="http://schemas.microsoft.com/office/word/2012/wordml" xmlns:w16cex="http://schemas.microsoft.com/office/word/2018/wordml/cex" xmlns:w16cid="http://schemas.microsoft.com/office/word/2016/wordml/cid" xmlns:w16="http://schemas.microsoft.com/office/word/2018/wordml" xmlns:w16sdtdh="http://schemas.microsoft.com/office/word/2020/wordml/sdtdatahash" xmlns:w16se="http://schemas.microsoft.com/office/word/2015/wordml/symex" xmlns:wpg="http://schemas.microsoft.com/office/word/2010/wordprocessingGroup" xmlns:wpi="http://schemas.microsoft.com/office/word/2010/wordprocessingInk" xmlns:wne="http://schemas.microsoft.com/office/word/2006/wordml" xmlns:wps="http://schemas.microsoft.com/office/word/2010/wordprocessingShape" mc:Ignorable="w14 w15 w16se w16cid w16 w16cex w16sdtdh wp14">
   <w:footnote w:type="separator" w:id="-1">
     <w:p>
       <w:pPr>

</xml_diff>